<commit_message>
fixed a weird typo that was breaking initial typeset
</commit_message>
<xml_diff>
--- a/Results/results.docx
+++ b/Results/results.docx
@@ -43,46 +43,7 @@
         <w:pStyle w:val="FigureWithCaption"/>
       </w:pPr>
       <w:r>
-        <w:drawing>
-          <wp:inline>
-            <wp:extent cx="5334000" cy="2572029"/>
-            <wp:effectExtent b="0" l="0" r="0" t="0"/>
-            <wp:docPr descr="The figure shows the total persistence with 95% confidence intervals of all species in the two models with all body size configurations." title="" id="1" name="Picture"/>
-            <a:graphic>
-              <a:graphicData uri="http://schemas.openxmlformats.org/drawingml/2006/picture">
-                <pic:pic>
-                  <pic:nvPicPr>
-                    <pic:cNvPr descr="../floats/results/perAll.png" id="0" name="Picture"/>
-                    <pic:cNvPicPr>
-                      <a:picLocks noChangeArrowheads="1" noChangeAspect="1"/>
-                    </pic:cNvPicPr>
-                  </pic:nvPicPr>
-                  <pic:blipFill>
-                    <a:blip r:embed="rId23"/>
-                    <a:stretch>
-                      <a:fillRect/>
-                    </a:stretch>
-                  </pic:blipFill>
-                  <pic:spPr bwMode="auto">
-                    <a:xfrm>
-                      <a:off x="0" y="0"/>
-                      <a:ext cx="5334000" cy="2572029"/>
-                    </a:xfrm>
-                    <a:prstGeom prst="rect">
-                      <a:avLst/>
-                    </a:prstGeom>
-                    <a:noFill/>
-                    <a:ln w="9525">
-                      <a:noFill/>
-                      <a:headEnd/>
-                      <a:tailEnd/>
-                    </a:ln>
-                  </pic:spPr>
-                </pic:pic>
-              </a:graphicData>
-            </a:graphic>
-          </wp:inline>
-        </w:drawing>
+        <w:t xml:space="preserve">The figure shows the total persistence with 95% confidence intervals of all species in the two models with all body size configurations.</w:t>
       </w:r>
     </w:p>
     <w:p>
@@ -104,7 +65,7 @@
         <w:rPr>
           <w:rStyle w:val="FootnoteReference"/>
         </w:rPr>
-        <w:footnoteReference w:id="24"/>
+        <w:footnoteReference w:id="23"/>
       </w:r>
       <w:r>
         <w:t xml:space="preserve">. The decline in overall persistence with increasing parasite fractions cannot be entirely explained by higher parasite mortality as the persistence of free-living consumers also decreases with higher levels of parasitism; parasites cause non-parasite extinctions, especially at low levels of parasitism.</w:t>
@@ -130,7 +91,7 @@
                     </pic:cNvPicPr>
                   </pic:nvPicPr>
                   <pic:blipFill>
-                    <a:blip r:embed="rId25"/>
+                    <a:blip r:embed="rId24"/>
                     <a:stretch>
                       <a:fillRect/>
                     </a:stretch>
@@ -310,7 +271,7 @@
       </w:r>
     </w:p>
   </w:footnote>
-  <w:footnote w:id="24">
+  <w:footnote w:id="23">
     <w:p>
       <w:pPr>
         <w:pStyle w:val="FootnoteText"/>
@@ -416,7 +377,7 @@
     </w:lvl>
   </w:abstractNum>
   <w:abstractNum w:abstractNumId="990">
-    <w:nsid w:val="db4d6e2a"/>
+    <w:nsid w:val="2015f2bd"/>
     <w:multiLevelType w:val="multilevel"/>
     <w:lvl w:ilvl="0">
       <w:numFmt w:val="bullet"/>

</xml_diff>

<commit_message>
abandoned .docx conversion on server. moving down to chrome book
</commit_message>
<xml_diff>
--- a/Results/results.docx
+++ b/Results/results.docx
@@ -43,7 +43,46 @@
         <w:pStyle w:val="FigureWithCaption"/>
       </w:pPr>
       <w:r>
-        <w:t xml:space="preserve">The figure shows the total persistence with 95% confidence intervals of all species in the two models with all body size configurations.</w:t>
+        <w:drawing>
+          <wp:inline>
+            <wp:extent cx="5334000" cy="3948545"/>
+            <wp:effectExtent b="0" l="0" r="0" t="0"/>
+            <wp:docPr descr="The figure shows the total persistence with 95% confidence intervals of all species in the two models with all body size configurations." title="" id="1" name="Picture"/>
+            <a:graphic>
+              <a:graphicData uri="http://schemas.openxmlformats.org/drawingml/2006/picture">
+                <pic:pic>
+                  <pic:nvPicPr>
+                    <pic:cNvPr descr="../floats/results/perAll.png" id="0" name="Picture"/>
+                    <pic:cNvPicPr>
+                      <a:picLocks noChangeArrowheads="1" noChangeAspect="1"/>
+                    </pic:cNvPicPr>
+                  </pic:nvPicPr>
+                  <pic:blipFill>
+                    <a:blip r:embed="rId23"/>
+                    <a:stretch>
+                      <a:fillRect/>
+                    </a:stretch>
+                  </pic:blipFill>
+                  <pic:spPr bwMode="auto">
+                    <a:xfrm>
+                      <a:off x="0" y="0"/>
+                      <a:ext cx="5334000" cy="3948545"/>
+                    </a:xfrm>
+                    <a:prstGeom prst="rect">
+                      <a:avLst/>
+                    </a:prstGeom>
+                    <a:noFill/>
+                    <a:ln w="9525">
+                      <a:noFill/>
+                      <a:headEnd/>
+                      <a:tailEnd/>
+                    </a:ln>
+                  </pic:spPr>
+                </pic:pic>
+              </a:graphicData>
+            </a:graphic>
+          </wp:inline>
+        </w:drawing>
       </w:r>
     </w:p>
     <w:p>
@@ -65,7 +104,7 @@
         <w:rPr>
           <w:rStyle w:val="FootnoteReference"/>
         </w:rPr>
-        <w:footnoteReference w:id="23"/>
+        <w:footnoteReference w:id="24"/>
       </w:r>
       <w:r>
         <w:t xml:space="preserve">. The decline in overall persistence with increasing parasite fractions cannot be entirely explained by higher parasite mortality as the persistence of free-living consumers also decreases with higher levels of parasitism; parasites cause non-parasite extinctions, especially at low levels of parasitism.</w:t>
@@ -91,7 +130,7 @@
                     </pic:cNvPicPr>
                   </pic:nvPicPr>
                   <pic:blipFill>
-                    <a:blip r:embed="rId24"/>
+                    <a:blip r:embed="rId25"/>
                     <a:stretch>
                       <a:fillRect/>
                     </a:stretch>
@@ -271,7 +310,7 @@
       </w:r>
     </w:p>
   </w:footnote>
-  <w:footnote w:id="23">
+  <w:footnote w:id="24">
     <w:p>
       <w:pPr>
         <w:pStyle w:val="FootnoteText"/>
@@ -377,7 +416,7 @@
     </w:lvl>
   </w:abstractNum>
   <w:abstractNum w:abstractNumId="990">
-    <w:nsid w:val="2015f2bd"/>
+    <w:nsid w:val="a8575ef8"/>
     <w:multiLevelType w:val="multilevel"/>
     <w:lvl w:ilvl="0">
       <w:numFmt w:val="bullet"/>

</xml_diff>